<commit_message>
modification sommaire et page correspondante
</commit_message>
<xml_diff>
--- a/Dossier_pojet-Info-Endo - Copie.docx
+++ b/Dossier_pojet-Info-Endo - Copie.docx
@@ -121,7 +121,7 @@
           <w:lang w:eastAsia="fr-FR"/>
         </w:rPr>
         <w:drawing>
-          <wp:anchor distT="0" distB="0" distL="114300" distR="114300" simplePos="0" relativeHeight="251641344" behindDoc="1" locked="0" layoutInCell="1" allowOverlap="1">
+          <wp:anchor distT="0" distB="0" distL="114300" distR="114300" simplePos="0" relativeHeight="251641856" behindDoc="1" locked="0" layoutInCell="1" allowOverlap="1">
             <wp:simplePos x="0" y="0"/>
             <wp:positionH relativeFrom="page">
               <wp:posOffset>263769</wp:posOffset>
@@ -4002,7 +4002,7 @@
           <w:lang w:eastAsia="fr-FR"/>
         </w:rPr>
         <w:drawing>
-          <wp:anchor distT="0" distB="0" distL="114300" distR="114300" simplePos="0" relativeHeight="251673088" behindDoc="1" locked="0" layoutInCell="0" allowOverlap="0">
+          <wp:anchor distT="0" distB="0" distL="114300" distR="114300" simplePos="0" relativeHeight="251672576" behindDoc="1" locked="0" layoutInCell="0" allowOverlap="0">
             <wp:simplePos x="0" y="0"/>
             <wp:positionH relativeFrom="page">
               <wp:posOffset>4550410</wp:posOffset>
@@ -7570,7 +7570,7 @@
           <w:lang w:eastAsia="fr-FR"/>
         </w:rPr>
         <w:drawing>
-          <wp:anchor distT="0" distB="0" distL="114300" distR="114300" simplePos="0" relativeHeight="251642368" behindDoc="0" locked="0" layoutInCell="1" allowOverlap="1">
+          <wp:anchor distT="0" distB="0" distL="114300" distR="114300" simplePos="0" relativeHeight="251642880" behindDoc="0" locked="0" layoutInCell="1" allowOverlap="1">
             <wp:simplePos x="0" y="0"/>
             <wp:positionH relativeFrom="column">
               <wp:posOffset>-663575</wp:posOffset>
@@ -7725,7 +7725,7 @@
           <w:lang w:eastAsia="fr-FR"/>
         </w:rPr>
         <w:drawing>
-          <wp:anchor distT="0" distB="0" distL="114300" distR="114300" simplePos="0" relativeHeight="251656704" behindDoc="0" locked="0" layoutInCell="0" allowOverlap="1">
+          <wp:anchor distT="0" distB="0" distL="114300" distR="114300" simplePos="0" relativeHeight="251657216" behindDoc="0" locked="0" layoutInCell="0" allowOverlap="1">
             <wp:simplePos x="0" y="0"/>
             <wp:positionH relativeFrom="page">
               <wp:posOffset>873760</wp:posOffset>
@@ -7852,7 +7852,7 @@
           <w:lang w:eastAsia="fr-FR"/>
         </w:rPr>
         <w:drawing>
-          <wp:anchor distT="0" distB="0" distL="114300" distR="114300" simplePos="0" relativeHeight="251643392" behindDoc="0" locked="0" layoutInCell="1" allowOverlap="1">
+          <wp:anchor distT="0" distB="0" distL="114300" distR="114300" simplePos="0" relativeHeight="251643904" behindDoc="0" locked="0" layoutInCell="1" allowOverlap="1">
             <wp:simplePos x="0" y="0"/>
             <wp:positionH relativeFrom="column">
               <wp:posOffset>3515360</wp:posOffset>
@@ -7911,7 +7911,7 @@
           <w:lang w:eastAsia="fr-FR"/>
         </w:rPr>
         <w:drawing>
-          <wp:anchor distT="0" distB="0" distL="114300" distR="114300" simplePos="0" relativeHeight="251645440" behindDoc="0" locked="0" layoutInCell="0" allowOverlap="1">
+          <wp:anchor distT="0" distB="0" distL="114300" distR="114300" simplePos="0" relativeHeight="251645952" behindDoc="0" locked="0" layoutInCell="0" allowOverlap="1">
             <wp:simplePos x="0" y="0"/>
             <wp:positionH relativeFrom="column">
               <wp:posOffset>2014855</wp:posOffset>
@@ -7970,7 +7970,7 @@
           <w:lang w:eastAsia="fr-FR"/>
         </w:rPr>
         <w:drawing>
-          <wp:anchor distT="0" distB="0" distL="114300" distR="114300" simplePos="0" relativeHeight="251644416" behindDoc="0" locked="0" layoutInCell="0" allowOverlap="1">
+          <wp:anchor distT="0" distB="0" distL="114300" distR="114300" simplePos="0" relativeHeight="251644928" behindDoc="0" locked="0" layoutInCell="0" allowOverlap="1">
             <wp:simplePos x="0" y="0"/>
             <wp:positionH relativeFrom="page">
               <wp:posOffset>406400</wp:posOffset>
@@ -8029,7 +8029,7 @@
           <w:lang w:eastAsia="fr-FR"/>
         </w:rPr>
         <w:drawing>
-          <wp:anchor distT="0" distB="0" distL="114300" distR="114300" simplePos="0" relativeHeight="251658752" behindDoc="0" locked="0" layoutInCell="0" allowOverlap="1">
+          <wp:anchor distT="0" distB="0" distL="114300" distR="114300" simplePos="0" relativeHeight="251659264" behindDoc="0" locked="0" layoutInCell="0" allowOverlap="1">
             <wp:simplePos x="0" y="0"/>
             <wp:positionH relativeFrom="page">
               <wp:posOffset>2731135</wp:posOffset>
@@ -8095,7 +8095,7 @@
           <w:lang w:eastAsia="fr-FR"/>
         </w:rPr>
         <w:drawing>
-          <wp:anchor distT="0" distB="0" distL="114300" distR="114300" simplePos="0" relativeHeight="251657728" behindDoc="0" locked="0" layoutInCell="0" allowOverlap="0">
+          <wp:anchor distT="0" distB="0" distL="114300" distR="114300" simplePos="0" relativeHeight="251658240" behindDoc="0" locked="0" layoutInCell="0" allowOverlap="0">
             <wp:simplePos x="0" y="0"/>
             <wp:positionH relativeFrom="page">
               <wp:posOffset>4282292</wp:posOffset>
@@ -8401,7 +8401,7 @@
           <w:lang w:eastAsia="fr-FR"/>
         </w:rPr>
         <w:drawing>
-          <wp:anchor distT="0" distB="0" distL="114300" distR="114300" simplePos="0" relativeHeight="251664896" behindDoc="0" locked="0" layoutInCell="1" allowOverlap="1">
+          <wp:anchor distT="0" distB="0" distL="114300" distR="114300" simplePos="0" relativeHeight="251665408" behindDoc="0" locked="0" layoutInCell="1" allowOverlap="1">
             <wp:simplePos x="0" y="0"/>
             <wp:positionH relativeFrom="column">
               <wp:posOffset>3937000</wp:posOffset>
@@ -8470,7 +8470,7 @@
           <w:lang w:eastAsia="fr-FR"/>
         </w:rPr>
         <w:drawing>
-          <wp:anchor distT="0" distB="0" distL="114300" distR="114300" simplePos="0" relativeHeight="251663872" behindDoc="0" locked="0" layoutInCell="1" allowOverlap="1">
+          <wp:anchor distT="0" distB="0" distL="114300" distR="114300" simplePos="0" relativeHeight="251664384" behindDoc="0" locked="0" layoutInCell="1" allowOverlap="1">
             <wp:simplePos x="0" y="0"/>
             <wp:positionH relativeFrom="column">
               <wp:posOffset>692150</wp:posOffset>
@@ -8580,7 +8580,7 @@
           <w:lang w:eastAsia="fr-FR"/>
         </w:rPr>
         <w:drawing>
-          <wp:anchor distT="0" distB="0" distL="114300" distR="114300" simplePos="0" relativeHeight="251647488" behindDoc="0" locked="0" layoutInCell="0" allowOverlap="1">
+          <wp:anchor distT="0" distB="0" distL="114300" distR="114300" simplePos="0" relativeHeight="251648000" behindDoc="0" locked="0" layoutInCell="0" allowOverlap="1">
             <wp:simplePos x="0" y="0"/>
             <wp:positionH relativeFrom="page">
               <wp:posOffset>560705</wp:posOffset>
@@ -8632,7 +8632,7 @@
           <w:lang w:eastAsia="fr-FR"/>
         </w:rPr>
         <w:drawing>
-          <wp:anchor distT="0" distB="0" distL="114300" distR="114300" simplePos="0" relativeHeight="251646464" behindDoc="0" locked="0" layoutInCell="0" allowOverlap="1">
+          <wp:anchor distT="0" distB="0" distL="114300" distR="114300" simplePos="0" relativeHeight="251646976" behindDoc="0" locked="0" layoutInCell="0" allowOverlap="1">
             <wp:simplePos x="0" y="0"/>
             <wp:positionH relativeFrom="page">
               <wp:posOffset>5313680</wp:posOffset>
@@ -9153,7 +9153,7 @@
           <w:lang w:eastAsia="fr-FR"/>
         </w:rPr>
         <w:drawing>
-          <wp:anchor distT="0" distB="0" distL="114300" distR="114300" simplePos="0" relativeHeight="251662848" behindDoc="0" locked="0" layoutInCell="1" allowOverlap="1">
+          <wp:anchor distT="0" distB="0" distL="114300" distR="114300" simplePos="0" relativeHeight="251663360" behindDoc="0" locked="0" layoutInCell="1" allowOverlap="1">
             <wp:simplePos x="0" y="0"/>
             <wp:positionH relativeFrom="column">
               <wp:posOffset>4404995</wp:posOffset>
@@ -9221,7 +9221,7 @@
           <w:lang w:eastAsia="fr-FR"/>
         </w:rPr>
         <w:drawing>
-          <wp:anchor distT="0" distB="0" distL="114300" distR="114300" simplePos="0" relativeHeight="251661824" behindDoc="0" locked="0" layoutInCell="1" allowOverlap="0">
+          <wp:anchor distT="0" distB="0" distL="114300" distR="114300" simplePos="0" relativeHeight="251662336" behindDoc="0" locked="0" layoutInCell="1" allowOverlap="0">
             <wp:simplePos x="0" y="0"/>
             <wp:positionH relativeFrom="column">
               <wp:posOffset>795251</wp:posOffset>
@@ -9281,7 +9281,7 @@
           <w:lang w:eastAsia="fr-FR"/>
         </w:rPr>
         <w:drawing>
-          <wp:anchor distT="0" distB="0" distL="114300" distR="114300" simplePos="0" relativeHeight="251651584" behindDoc="0" locked="0" layoutInCell="0" allowOverlap="1">
+          <wp:anchor distT="0" distB="0" distL="114300" distR="114300" simplePos="0" relativeHeight="251652096" behindDoc="0" locked="0" layoutInCell="0" allowOverlap="1">
             <wp:simplePos x="0" y="0"/>
             <wp:positionH relativeFrom="page">
               <wp:posOffset>3735705</wp:posOffset>
@@ -9336,7 +9336,7 @@
           <w:lang w:eastAsia="fr-FR"/>
         </w:rPr>
         <w:drawing>
-          <wp:anchor distT="0" distB="0" distL="114300" distR="114300" simplePos="0" relativeHeight="251648512" behindDoc="0" locked="0" layoutInCell="1" allowOverlap="1">
+          <wp:anchor distT="0" distB="0" distL="114300" distR="114300" simplePos="0" relativeHeight="251649024" behindDoc="0" locked="0" layoutInCell="1" allowOverlap="1">
             <wp:simplePos x="0" y="0"/>
             <wp:positionH relativeFrom="page">
               <wp:posOffset>417830</wp:posOffset>
@@ -9418,7 +9418,7 @@
           <w:lang w:eastAsia="fr-FR"/>
         </w:rPr>
         <w:drawing>
-          <wp:anchor distT="0" distB="0" distL="114300" distR="114300" simplePos="0" relativeHeight="251660800" behindDoc="0" locked="0" layoutInCell="0" allowOverlap="1">
+          <wp:anchor distT="0" distB="0" distL="114300" distR="114300" simplePos="0" relativeHeight="251661312" behindDoc="0" locked="0" layoutInCell="0" allowOverlap="1">
             <wp:simplePos x="0" y="0"/>
             <wp:positionH relativeFrom="page">
               <wp:posOffset>5066030</wp:posOffset>
@@ -9480,7 +9480,7 @@
           <w:lang w:eastAsia="fr-FR"/>
         </w:rPr>
         <w:drawing>
-          <wp:anchor distT="0" distB="0" distL="114300" distR="114300" simplePos="0" relativeHeight="251659776" behindDoc="0" locked="0" layoutInCell="0" allowOverlap="1">
+          <wp:anchor distT="0" distB="0" distL="114300" distR="114300" simplePos="0" relativeHeight="251660288" behindDoc="0" locked="0" layoutInCell="0" allowOverlap="1">
             <wp:simplePos x="0" y="0"/>
             <wp:positionH relativeFrom="page">
               <wp:posOffset>3569335</wp:posOffset>
@@ -9542,7 +9542,7 @@
           <w:lang w:eastAsia="fr-FR"/>
         </w:rPr>
         <w:drawing>
-          <wp:anchor distT="0" distB="0" distL="114300" distR="114300" simplePos="0" relativeHeight="251650560" behindDoc="0" locked="0" layoutInCell="0" allowOverlap="1">
+          <wp:anchor distT="0" distB="0" distL="114300" distR="114300" simplePos="0" relativeHeight="251651072" behindDoc="0" locked="0" layoutInCell="0" allowOverlap="1">
             <wp:simplePos x="0" y="0"/>
             <wp:positionH relativeFrom="page">
               <wp:posOffset>5565775</wp:posOffset>
@@ -9595,7 +9595,7 @@
           <w:lang w:eastAsia="fr-FR"/>
         </w:rPr>
         <w:drawing>
-          <wp:anchor distT="0" distB="0" distL="114300" distR="114300" simplePos="0" relativeHeight="251649536" behindDoc="0" locked="0" layoutInCell="0" allowOverlap="1">
+          <wp:anchor distT="0" distB="0" distL="114300" distR="114300" simplePos="0" relativeHeight="251650048" behindDoc="0" locked="0" layoutInCell="0" allowOverlap="1">
             <wp:simplePos x="0" y="0"/>
             <wp:positionH relativeFrom="page">
               <wp:posOffset>4055745</wp:posOffset>
@@ -9738,7 +9738,7 @@
           <w:lang w:eastAsia="fr-FR"/>
         </w:rPr>
         <w:drawing>
-          <wp:anchor distT="0" distB="0" distL="114300" distR="114300" simplePos="0" relativeHeight="251665920" behindDoc="0" locked="0" layoutInCell="0" allowOverlap="1">
+          <wp:anchor distT="0" distB="0" distL="114300" distR="114300" simplePos="0" relativeHeight="251666432" behindDoc="0" locked="0" layoutInCell="0" allowOverlap="1">
             <wp:simplePos x="0" y="0"/>
             <wp:positionH relativeFrom="page">
               <wp:posOffset>4104162</wp:posOffset>
@@ -9800,7 +9800,7 @@
           <w:lang w:eastAsia="fr-FR"/>
         </w:rPr>
         <w:drawing>
-          <wp:anchor distT="0" distB="0" distL="114300" distR="114300" simplePos="0" relativeHeight="251666944" behindDoc="0" locked="0" layoutInCell="1" allowOverlap="1">
+          <wp:anchor distT="0" distB="0" distL="114300" distR="114300" simplePos="0" relativeHeight="251667456" behindDoc="0" locked="0" layoutInCell="1" allowOverlap="1">
             <wp:simplePos x="0" y="0"/>
             <wp:positionH relativeFrom="column">
               <wp:posOffset>1163320</wp:posOffset>
@@ -9867,7 +9867,7 @@
           <w:lang w:eastAsia="fr-FR"/>
         </w:rPr>
         <w:drawing>
-          <wp:anchor distT="0" distB="0" distL="114300" distR="114300" simplePos="0" relativeHeight="251667968" behindDoc="0" locked="0" layoutInCell="1" allowOverlap="1">
+          <wp:anchor distT="0" distB="0" distL="114300" distR="114300" simplePos="0" relativeHeight="251668480" behindDoc="0" locked="0" layoutInCell="1" allowOverlap="1">
             <wp:simplePos x="0" y="0"/>
             <wp:positionH relativeFrom="column">
               <wp:posOffset>5069840</wp:posOffset>
@@ -9977,7 +9977,7 @@
           <w:lang w:eastAsia="fr-FR"/>
         </w:rPr>
         <w:drawing>
-          <wp:anchor distT="0" distB="0" distL="114300" distR="114300" simplePos="0" relativeHeight="251653632" behindDoc="0" locked="0" layoutInCell="0" allowOverlap="1">
+          <wp:anchor distT="0" distB="0" distL="114300" distR="114300" simplePos="0" relativeHeight="251654144" behindDoc="0" locked="0" layoutInCell="0" allowOverlap="1">
             <wp:simplePos x="0" y="0"/>
             <wp:positionH relativeFrom="page">
               <wp:posOffset>4962525</wp:posOffset>
@@ -10038,7 +10038,7 @@
           <w:lang w:eastAsia="fr-FR"/>
         </w:rPr>
         <w:drawing>
-          <wp:anchor distT="0" distB="0" distL="114300" distR="114300" simplePos="0" relativeHeight="251654656" behindDoc="0" locked="0" layoutInCell="1" allowOverlap="1">
+          <wp:anchor distT="0" distB="0" distL="114300" distR="114300" simplePos="0" relativeHeight="251655168" behindDoc="0" locked="0" layoutInCell="1" allowOverlap="1">
             <wp:simplePos x="0" y="0"/>
             <wp:positionH relativeFrom="page">
               <wp:posOffset>4019550</wp:posOffset>
@@ -10099,7 +10099,7 @@
           <w:lang w:eastAsia="fr-FR"/>
         </w:rPr>
         <w:drawing>
-          <wp:anchor distT="0" distB="0" distL="114300" distR="114300" simplePos="0" relativeHeight="251652608" behindDoc="0" locked="0" layoutInCell="0" allowOverlap="0">
+          <wp:anchor distT="0" distB="0" distL="114300" distR="114300" simplePos="0" relativeHeight="251653120" behindDoc="0" locked="0" layoutInCell="0" allowOverlap="0">
             <wp:simplePos x="0" y="0"/>
             <wp:positionH relativeFrom="page">
               <wp:posOffset>666750</wp:posOffset>
@@ -10677,7 +10677,7 @@
           <w:lang w:eastAsia="fr-FR"/>
         </w:rPr>
         <w:drawing>
-          <wp:anchor distT="0" distB="0" distL="114300" distR="114300" simplePos="0" relativeHeight="251668992" behindDoc="0" locked="0" layoutInCell="1" allowOverlap="1">
+          <wp:anchor distT="0" distB="0" distL="114300" distR="114300" simplePos="0" relativeHeight="251669504" behindDoc="0" locked="0" layoutInCell="1" allowOverlap="1">
             <wp:simplePos x="0" y="0"/>
             <wp:positionH relativeFrom="column">
               <wp:posOffset>2707005</wp:posOffset>
@@ -10744,7 +10744,7 @@
           <w:lang w:eastAsia="fr-FR"/>
         </w:rPr>
         <w:drawing>
-          <wp:anchor distT="0" distB="0" distL="114300" distR="114300" simplePos="0" relativeHeight="251655680" behindDoc="0" locked="0" layoutInCell="0" allowOverlap="0">
+          <wp:anchor distT="0" distB="0" distL="114300" distR="114300" simplePos="0" relativeHeight="251656192" behindDoc="0" locked="0" layoutInCell="0" allowOverlap="0">
             <wp:simplePos x="0" y="0"/>
             <wp:positionH relativeFrom="page">
               <wp:posOffset>971550</wp:posOffset>
@@ -11048,7 +11048,7 @@
         </w:rPr>
         <w:lastRenderedPageBreak/>
         <w:drawing>
-          <wp:anchor distT="0" distB="0" distL="114300" distR="114300" simplePos="0" relativeHeight="251670016" behindDoc="0" locked="0" layoutInCell="1" allowOverlap="1">
+          <wp:anchor distT="0" distB="0" distL="114300" distR="114300" simplePos="0" relativeHeight="251670528" behindDoc="0" locked="0" layoutInCell="1" allowOverlap="1">
             <wp:simplePos x="0" y="0"/>
             <wp:positionH relativeFrom="column">
               <wp:posOffset>-107315</wp:posOffset>
@@ -11418,7 +11418,7 @@
           <w:noProof/>
         </w:rPr>
         <w:pict>
-          <v:shape id="_x0000_s1026" type="#_x0000_t75" style="position:absolute;left:0;text-align:left;margin-left:269.05pt;margin-top:29.2pt;width:176pt;height:307.6pt;z-index:-251642368" wrapcoords="-116 0 -116 21537 21600 21537 21600 0 -116 0">
+          <v:shape id="_x0000_s1026" type="#_x0000_t75" style="position:absolute;left:0;text-align:left;margin-left:269.05pt;margin-top:29.2pt;width:176pt;height:307.6pt;z-index:-251642880" wrapcoords="-116 0 -116 21537 21600 21537 21600 0 -116 0">
             <v:imagedata r:id="rId36" o:title="127"/>
             <w10:wrap type="through"/>
           </v:shape>
@@ -11434,7 +11434,7 @@
           <w:lang w:eastAsia="fr-FR"/>
         </w:rPr>
         <w:drawing>
-          <wp:anchor distT="0" distB="0" distL="114300" distR="114300" simplePos="0" relativeHeight="251671040" behindDoc="0" locked="0" layoutInCell="1" allowOverlap="1">
+          <wp:anchor distT="0" distB="0" distL="114300" distR="114300" simplePos="0" relativeHeight="251671552" behindDoc="0" locked="0" layoutInCell="1" allowOverlap="1">
             <wp:simplePos x="0" y="0"/>
             <wp:positionH relativeFrom="column">
               <wp:posOffset>789305</wp:posOffset>
@@ -11723,6 +11723,354 @@
         <w:t>3.2 Extrait de code statique</w:t>
       </w:r>
     </w:p>
+    <w:p>
+      <w:pPr>
+        <w:rPr>
+          <w:rFonts w:cs="Courier New"/>
+          <w:noProof/>
+          <w:color w:val="000000" w:themeColor="text1"/>
+          <w:sz w:val="24"/>
+          <w:szCs w:val="28"/>
+          <w:lang w:eastAsia="fr-FR"/>
+        </w:rPr>
+      </w:pPr>
+      <w:r>
+        <w:rPr>
+          <w:rFonts w:cs="Courier New"/>
+          <w:noProof/>
+          <w:color w:val="000000" w:themeColor="text1"/>
+          <w:sz w:val="24"/>
+          <w:szCs w:val="28"/>
+          <w:lang w:eastAsia="fr-FR"/>
+        </w:rPr>
+        <w:drawing>
+          <wp:inline distT="0" distB="0" distL="0" distR="0">
+            <wp:extent cx="4768215" cy="1946275"/>
+            <wp:effectExtent l="19050" t="0" r="0" b="0"/>
+            <wp:docPr id="1" name="Image 2"/>
+            <wp:cNvGraphicFramePr>
+              <a:graphicFrameLocks xmlns:a="http://schemas.openxmlformats.org/drawingml/2006/main" noChangeAspect="1"/>
+            </wp:cNvGraphicFramePr>
+            <a:graphic xmlns:a="http://schemas.openxmlformats.org/drawingml/2006/main">
+              <a:graphicData uri="http://schemas.openxmlformats.org/drawingml/2006/picture">
+                <pic:pic xmlns:pic="http://schemas.openxmlformats.org/drawingml/2006/picture">
+                  <pic:nvPicPr>
+                    <pic:cNvPr id="0" name="Picture 2"/>
+                    <pic:cNvPicPr>
+                      <a:picLocks noChangeAspect="1" noChangeArrowheads="1"/>
+                    </pic:cNvPicPr>
+                  </pic:nvPicPr>
+                  <pic:blipFill>
+                    <a:blip r:embed="rId38"/>
+                    <a:srcRect/>
+                    <a:stretch>
+                      <a:fillRect/>
+                    </a:stretch>
+                  </pic:blipFill>
+                  <pic:spPr bwMode="auto">
+                    <a:xfrm>
+                      <a:off x="0" y="0"/>
+                      <a:ext cx="4768215" cy="1946275"/>
+                    </a:xfrm>
+                    <a:prstGeom prst="rect">
+                      <a:avLst/>
+                    </a:prstGeom>
+                    <a:noFill/>
+                    <a:ln w="9525">
+                      <a:noFill/>
+                      <a:miter lim="800000"/>
+                      <a:headEnd/>
+                      <a:tailEnd/>
+                    </a:ln>
+                  </pic:spPr>
+                </pic:pic>
+              </a:graphicData>
+            </a:graphic>
+          </wp:inline>
+        </w:drawing>
+      </w:r>
+    </w:p>
+    <w:p>
+      <w:pPr>
+        <w:rPr>
+          <w:rFonts w:cs="Courier New"/>
+          <w:noProof/>
+          <w:color w:val="000000" w:themeColor="text1"/>
+          <w:sz w:val="24"/>
+          <w:szCs w:val="28"/>
+          <w:lang w:eastAsia="fr-FR"/>
+        </w:rPr>
+      </w:pPr>
+      <w:r>
+        <w:rPr>
+          <w:rFonts w:cs="Courier New"/>
+          <w:noProof/>
+          <w:color w:val="000000" w:themeColor="text1"/>
+          <w:sz w:val="24"/>
+          <w:szCs w:val="28"/>
+          <w:lang w:eastAsia="fr-FR"/>
+        </w:rPr>
+        <w:drawing>
+          <wp:inline distT="0" distB="0" distL="0" distR="0">
+            <wp:extent cx="3749040" cy="4480560"/>
+            <wp:effectExtent l="19050" t="0" r="3810" b="0"/>
+            <wp:docPr id="5" name="Image 5"/>
+            <wp:cNvGraphicFramePr>
+              <a:graphicFrameLocks xmlns:a="http://schemas.openxmlformats.org/drawingml/2006/main" noChangeAspect="1"/>
+            </wp:cNvGraphicFramePr>
+            <a:graphic xmlns:a="http://schemas.openxmlformats.org/drawingml/2006/main">
+              <a:graphicData uri="http://schemas.openxmlformats.org/drawingml/2006/picture">
+                <pic:pic xmlns:pic="http://schemas.openxmlformats.org/drawingml/2006/picture">
+                  <pic:nvPicPr>
+                    <pic:cNvPr id="0" name="Picture 5"/>
+                    <pic:cNvPicPr>
+                      <a:picLocks noChangeAspect="1" noChangeArrowheads="1"/>
+                    </pic:cNvPicPr>
+                  </pic:nvPicPr>
+                  <pic:blipFill>
+                    <a:blip r:embed="rId39"/>
+                    <a:srcRect/>
+                    <a:stretch>
+                      <a:fillRect/>
+                    </a:stretch>
+                  </pic:blipFill>
+                  <pic:spPr bwMode="auto">
+                    <a:xfrm>
+                      <a:off x="0" y="0"/>
+                      <a:ext cx="3749040" cy="4480560"/>
+                    </a:xfrm>
+                    <a:prstGeom prst="rect">
+                      <a:avLst/>
+                    </a:prstGeom>
+                    <a:noFill/>
+                    <a:ln w="9525">
+                      <a:noFill/>
+                      <a:miter lim="800000"/>
+                      <a:headEnd/>
+                      <a:tailEnd/>
+                    </a:ln>
+                  </pic:spPr>
+                </pic:pic>
+              </a:graphicData>
+            </a:graphic>
+          </wp:inline>
+        </w:drawing>
+      </w:r>
+    </w:p>
+    <w:p>
+      <w:pPr>
+        <w:rPr>
+          <w:rFonts w:cs="Courier New"/>
+          <w:noProof/>
+          <w:color w:val="000000" w:themeColor="text1"/>
+          <w:sz w:val="24"/>
+          <w:szCs w:val="28"/>
+          <w:lang w:eastAsia="fr-FR"/>
+        </w:rPr>
+      </w:pPr>
+    </w:p>
+    <w:p>
+      <w:pPr>
+        <w:rPr>
+          <w:rFonts w:cs="Courier New"/>
+          <w:noProof/>
+          <w:color w:val="000000" w:themeColor="text1"/>
+          <w:sz w:val="24"/>
+          <w:szCs w:val="28"/>
+          <w:lang w:eastAsia="fr-FR"/>
+        </w:rPr>
+      </w:pPr>
+      <w:r>
+        <w:rPr>
+          <w:rFonts w:cs="Courier New"/>
+          <w:noProof/>
+          <w:color w:val="000000" w:themeColor="text1"/>
+          <w:sz w:val="24"/>
+          <w:szCs w:val="28"/>
+          <w:lang w:eastAsia="fr-FR"/>
+        </w:rPr>
+        <w:lastRenderedPageBreak/>
+        <w:drawing>
+          <wp:inline distT="0" distB="0" distL="0" distR="0">
+            <wp:extent cx="5850890" cy="1516051"/>
+            <wp:effectExtent l="19050" t="0" r="0" b="0"/>
+            <wp:docPr id="10" name="Image 11"/>
+            <wp:cNvGraphicFramePr>
+              <a:graphicFrameLocks xmlns:a="http://schemas.openxmlformats.org/drawingml/2006/main" noChangeAspect="1"/>
+            </wp:cNvGraphicFramePr>
+            <a:graphic xmlns:a="http://schemas.openxmlformats.org/drawingml/2006/main">
+              <a:graphicData uri="http://schemas.openxmlformats.org/drawingml/2006/picture">
+                <pic:pic xmlns:pic="http://schemas.openxmlformats.org/drawingml/2006/picture">
+                  <pic:nvPicPr>
+                    <pic:cNvPr id="0" name="Picture 11"/>
+                    <pic:cNvPicPr>
+                      <a:picLocks noChangeAspect="1" noChangeArrowheads="1"/>
+                    </pic:cNvPicPr>
+                  </pic:nvPicPr>
+                  <pic:blipFill>
+                    <a:blip r:embed="rId40"/>
+                    <a:srcRect/>
+                    <a:stretch>
+                      <a:fillRect/>
+                    </a:stretch>
+                  </pic:blipFill>
+                  <pic:spPr bwMode="auto">
+                    <a:xfrm>
+                      <a:off x="0" y="0"/>
+                      <a:ext cx="5850890" cy="1516051"/>
+                    </a:xfrm>
+                    <a:prstGeom prst="rect">
+                      <a:avLst/>
+                    </a:prstGeom>
+                    <a:noFill/>
+                    <a:ln w="9525">
+                      <a:noFill/>
+                      <a:miter lim="800000"/>
+                      <a:headEnd/>
+                      <a:tailEnd/>
+                    </a:ln>
+                  </pic:spPr>
+                </pic:pic>
+              </a:graphicData>
+            </a:graphic>
+          </wp:inline>
+        </w:drawing>
+      </w:r>
+    </w:p>
+    <w:p>
+      <w:pPr>
+        <w:rPr>
+          <w:rFonts w:cs="Courier New"/>
+          <w:noProof/>
+          <w:color w:val="000000" w:themeColor="text1"/>
+          <w:sz w:val="24"/>
+          <w:szCs w:val="28"/>
+          <w:lang w:eastAsia="fr-FR"/>
+        </w:rPr>
+      </w:pPr>
+      <w:r>
+        <w:rPr>
+          <w:rFonts w:cs="Courier New"/>
+          <w:noProof/>
+          <w:color w:val="000000" w:themeColor="text1"/>
+          <w:sz w:val="24"/>
+          <w:szCs w:val="28"/>
+          <w:lang w:eastAsia="fr-FR"/>
+        </w:rPr>
+        <w:drawing>
+          <wp:inline distT="0" distB="0" distL="0" distR="0">
+            <wp:extent cx="5850890" cy="811001"/>
+            <wp:effectExtent l="19050" t="0" r="0" b="0"/>
+            <wp:docPr id="15" name="Image 14"/>
+            <wp:cNvGraphicFramePr>
+              <a:graphicFrameLocks xmlns:a="http://schemas.openxmlformats.org/drawingml/2006/main" noChangeAspect="1"/>
+            </wp:cNvGraphicFramePr>
+            <a:graphic xmlns:a="http://schemas.openxmlformats.org/drawingml/2006/main">
+              <a:graphicData uri="http://schemas.openxmlformats.org/drawingml/2006/picture">
+                <pic:pic xmlns:pic="http://schemas.openxmlformats.org/drawingml/2006/picture">
+                  <pic:nvPicPr>
+                    <pic:cNvPr id="0" name="Picture 14"/>
+                    <pic:cNvPicPr>
+                      <a:picLocks noChangeAspect="1" noChangeArrowheads="1"/>
+                    </pic:cNvPicPr>
+                  </pic:nvPicPr>
+                  <pic:blipFill>
+                    <a:blip r:embed="rId41"/>
+                    <a:srcRect/>
+                    <a:stretch>
+                      <a:fillRect/>
+                    </a:stretch>
+                  </pic:blipFill>
+                  <pic:spPr bwMode="auto">
+                    <a:xfrm>
+                      <a:off x="0" y="0"/>
+                      <a:ext cx="5850890" cy="811001"/>
+                    </a:xfrm>
+                    <a:prstGeom prst="rect">
+                      <a:avLst/>
+                    </a:prstGeom>
+                    <a:noFill/>
+                    <a:ln w="9525">
+                      <a:noFill/>
+                      <a:miter lim="800000"/>
+                      <a:headEnd/>
+                      <a:tailEnd/>
+                    </a:ln>
+                  </pic:spPr>
+                </pic:pic>
+              </a:graphicData>
+            </a:graphic>
+          </wp:inline>
+        </w:drawing>
+      </w:r>
+    </w:p>
+    <w:p>
+      <w:pPr>
+        <w:rPr>
+          <w:rFonts w:cs="Courier New"/>
+          <w:noProof/>
+          <w:color w:val="000000" w:themeColor="text1"/>
+          <w:sz w:val="24"/>
+          <w:szCs w:val="28"/>
+          <w:lang w:eastAsia="fr-FR"/>
+        </w:rPr>
+      </w:pPr>
+      <w:r>
+        <w:rPr>
+          <w:rFonts w:cs="Courier New"/>
+          <w:noProof/>
+          <w:color w:val="000000" w:themeColor="text1"/>
+          <w:sz w:val="24"/>
+          <w:szCs w:val="28"/>
+          <w:lang w:eastAsia="fr-FR"/>
+        </w:rPr>
+        <w:drawing>
+          <wp:inline distT="0" distB="0" distL="0" distR="0">
+            <wp:extent cx="5850890" cy="2200856"/>
+            <wp:effectExtent l="19050" t="0" r="0" b="0"/>
+            <wp:docPr id="4" name="Image 8"/>
+            <wp:cNvGraphicFramePr>
+              <a:graphicFrameLocks xmlns:a="http://schemas.openxmlformats.org/drawingml/2006/main" noChangeAspect="1"/>
+            </wp:cNvGraphicFramePr>
+            <a:graphic xmlns:a="http://schemas.openxmlformats.org/drawingml/2006/main">
+              <a:graphicData uri="http://schemas.openxmlformats.org/drawingml/2006/picture">
+                <pic:pic xmlns:pic="http://schemas.openxmlformats.org/drawingml/2006/picture">
+                  <pic:nvPicPr>
+                    <pic:cNvPr id="0" name="Picture 8"/>
+                    <pic:cNvPicPr>
+                      <a:picLocks noChangeAspect="1" noChangeArrowheads="1"/>
+                    </pic:cNvPicPr>
+                  </pic:nvPicPr>
+                  <pic:blipFill>
+                    <a:blip r:embed="rId42"/>
+                    <a:srcRect/>
+                    <a:stretch>
+                      <a:fillRect/>
+                    </a:stretch>
+                  </pic:blipFill>
+                  <pic:spPr bwMode="auto">
+                    <a:xfrm>
+                      <a:off x="0" y="0"/>
+                      <a:ext cx="5850890" cy="2200856"/>
+                    </a:xfrm>
+                    <a:prstGeom prst="rect">
+                      <a:avLst/>
+                    </a:prstGeom>
+                    <a:noFill/>
+                    <a:ln w="9525">
+                      <a:noFill/>
+                      <a:miter lim="800000"/>
+                      <a:headEnd/>
+                      <a:tailEnd/>
+                    </a:ln>
+                  </pic:spPr>
+                </pic:pic>
+              </a:graphicData>
+            </a:graphic>
+          </wp:inline>
+        </w:drawing>
+      </w:r>
+    </w:p>
     <w:sectPr>
       <w:type w:val="continuous"/>
       <w:pgSz w:w="11906" w:h="16838"/>
@@ -11780,7 +12128,7 @@
             <w:rPr>
               <w:noProof/>
             </w:rPr>
-            <w:t>3</w:t>
+            <w:t>15</w:t>
           </w:r>
         </w:fldSimple>
       </w:p>
@@ -11815,7 +12163,7 @@
             <w:rPr>
               <w:noProof/>
             </w:rPr>
-            <w:t>16</w:t>
+            <w:t>28</w:t>
           </w:r>
         </w:fldSimple>
       </w:p>
@@ -11877,7 +12225,7 @@
         <v:path o:extrusionok="f" gradientshapeok="t" o:connecttype="rect"/>
         <o:lock v:ext="edit" aspectratio="t"/>
       </v:shapetype>
-      <v:shape id="_x0000_i1056" type="#_x0000_t75" style="width:37.05pt;height:30.85pt;visibility:visible;mso-wrap-style:square" o:bullet="t">
+      <v:shape id="_x0000_i1027" type="#_x0000_t75" style="width:37.05pt;height:30.85pt;visibility:visible;mso-wrap-style:square" o:bullet="t">
         <v:imagedata r:id="rId1" o:title=""/>
       </v:shape>
     </w:pict>

</xml_diff>